<commit_message>
Respuesta parcial a las preguntas
</commit_message>
<xml_diff>
--- a/Docs/Observaciones-Lab 8.docx
+++ b/Docs/Observaciones-Lab 8.docx
@@ -4,7 +4,7 @@
   <w:body>
     <w:p>
       <w:pPr>
-        <w:pStyle w:val="Title"/>
+        <w:pStyle w:val="Ttulo"/>
         <w:jc w:val="center"/>
         <w:rPr>
           <w:b/>
@@ -37,14 +37,7 @@
           <w:noProof w:val="0"/>
           <w:lang w:val="es-CO"/>
         </w:rPr>
-        <w:t xml:space="preserve">Estudiante </w:t>
-      </w:r>
-      <w:r>
-        <w:rPr>
-          <w:noProof w:val="0"/>
-          <w:lang w:val="es-CO"/>
-        </w:rPr>
-        <w:t>1 Cod XXXX</w:t>
+        <w:t>Juan José Osorio 202021720</w:t>
       </w:r>
     </w:p>
     <w:p>
@@ -61,19 +54,12 @@
           <w:noProof w:val="0"/>
           <w:lang w:val="es-CO"/>
         </w:rPr>
-        <w:t xml:space="preserve">Estudiante </w:t>
-      </w:r>
-      <w:r>
-        <w:rPr>
-          <w:noProof w:val="0"/>
-          <w:lang w:val="es-CO"/>
-        </w:rPr>
-        <w:t>2 Cod XXXX</w:t>
+        <w:t>Thais Tamaio 202022213</w:t>
       </w:r>
     </w:p>
     <w:p>
       <w:pPr>
-        <w:pStyle w:val="Heading1"/>
+        <w:pStyle w:val="Ttulo1"/>
         <w:rPr>
           <w:b/>
           <w:bCs/>
@@ -93,7 +79,7 @@
     </w:p>
     <w:p>
       <w:pPr>
-        <w:pStyle w:val="ListParagraph"/>
+        <w:pStyle w:val="Prrafodelista"/>
         <w:numPr>
           <w:ilvl w:val="0"/>
           <w:numId w:val="12"/>
@@ -115,7 +101,7 @@
     </w:p>
     <w:p>
       <w:pPr>
-        <w:pStyle w:val="ListParagraph"/>
+        <w:pStyle w:val="Prrafodelista"/>
         <w:spacing w:after="0"/>
         <w:jc w:val="both"/>
         <w:rPr>
@@ -126,7 +112,7 @@
     </w:p>
     <w:p>
       <w:pPr>
-        <w:pStyle w:val="ListParagraph"/>
+        <w:pStyle w:val="Prrafodelista"/>
         <w:spacing w:after="0"/>
         <w:jc w:val="both"/>
         <w:rPr>
@@ -134,10 +120,432 @@
           <w:lang w:val="es-CO"/>
         </w:rPr>
       </w:pPr>
+      <w:r>
+        <w:rPr>
+          <w:rFonts w:ascii="Dax-Regular" w:hAnsi="Dax-Regular"/>
+          <w:lang w:val="es-CO"/>
+        </w:rPr>
+        <w:t>Tomando como referencia que la altura de un árbol balanceado</w:t>
+      </w:r>
+      <w:r>
+        <w:rPr>
+          <w:rFonts w:ascii="Dax-Regular" w:hAnsi="Dax-Regular"/>
+          <w:lang w:val="es-CO"/>
+        </w:rPr>
+        <w:t xml:space="preserve"> está determinada por la siguiente fórmula (donde </w:t>
+      </w:r>
+      <m:oMath>
+        <m:r>
+          <w:rPr>
+            <w:rFonts w:ascii="Cambria Math" w:hAnsi="Cambria Math"/>
+            <w:lang w:val="es-CO"/>
+          </w:rPr>
+          <m:t>n</m:t>
+        </m:r>
+      </m:oMath>
+      <w:r>
+        <w:rPr>
+          <w:rFonts w:ascii="Dax-Regular" w:hAnsi="Dax-Regular"/>
+          <w:lang w:val="es-CO"/>
+        </w:rPr>
+        <w:t xml:space="preserve"> es el número de elementos o nodos y </w:t>
+      </w:r>
+      <m:oMath>
+        <m:r>
+          <w:rPr>
+            <w:rFonts w:ascii="Cambria Math" w:hAnsi="Cambria Math"/>
+            <w:lang w:val="es-CO"/>
+          </w:rPr>
+          <m:t>h</m:t>
+        </m:r>
+      </m:oMath>
+      <w:r>
+        <w:rPr>
+          <w:rFonts w:ascii="Dax-Regular" w:hAnsi="Dax-Regular"/>
+          <w:lang w:val="es-CO"/>
+        </w:rPr>
+        <w:t xml:space="preserve"> es la altura del árbol):</w:t>
+      </w:r>
     </w:p>
     <w:p>
       <w:pPr>
-        <w:pStyle w:val="ListParagraph"/>
+        <w:pStyle w:val="Prrafodelista"/>
+        <w:spacing w:after="0"/>
+        <w:jc w:val="both"/>
+        <w:rPr>
+          <w:rFonts w:ascii="Dax-Regular" w:hAnsi="Dax-Regular"/>
+          <w:lang w:val="es-CO"/>
+        </w:rPr>
+      </w:pPr>
+    </w:p>
+    <w:p>
+      <w:pPr>
+        <w:pStyle w:val="Prrafodelista"/>
+        <w:spacing w:after="0"/>
+        <w:jc w:val="both"/>
+        <w:rPr>
+          <w:rFonts w:ascii="Dax-Regular" w:hAnsi="Dax-Regular"/>
+          <w:lang w:val="es-CO"/>
+        </w:rPr>
+      </w:pPr>
+      <m:oMathPara>
+        <m:oMath>
+          <m:sSub>
+            <m:sSubPr>
+              <m:ctrlPr>
+                <w:rPr>
+                  <w:rFonts w:ascii="Cambria Math" w:hAnsi="Cambria Math"/>
+                  <w:i/>
+                  <w:lang w:val="es-CO"/>
+                </w:rPr>
+              </m:ctrlPr>
+            </m:sSubPr>
+            <m:e>
+              <m:r>
+                <w:rPr>
+                  <w:rFonts w:ascii="Cambria Math" w:hAnsi="Cambria Math"/>
+                  <w:lang w:val="es-CO"/>
+                </w:rPr>
+                <m:t>log</m:t>
+              </m:r>
+            </m:e>
+            <m:sub>
+              <m:r>
+                <w:rPr>
+                  <w:rFonts w:ascii="Cambria Math" w:hAnsi="Cambria Math"/>
+                  <w:lang w:val="es-CO"/>
+                </w:rPr>
+                <m:t>2</m:t>
+              </m:r>
+            </m:sub>
+          </m:sSub>
+          <m:d>
+            <m:dPr>
+              <m:ctrlPr>
+                <w:rPr>
+                  <w:rFonts w:ascii="Cambria Math" w:hAnsi="Cambria Math"/>
+                  <w:i/>
+                  <w:lang w:val="es-CO"/>
+                </w:rPr>
+              </m:ctrlPr>
+            </m:dPr>
+            <m:e>
+              <m:r>
+                <w:rPr>
+                  <w:rFonts w:ascii="Cambria Math" w:hAnsi="Cambria Math"/>
+                  <w:lang w:val="es-CO"/>
+                </w:rPr>
+                <m:t>n</m:t>
+              </m:r>
+            </m:e>
+          </m:d>
+          <m:r>
+            <w:rPr>
+              <w:rFonts w:ascii="Cambria Math" w:hAnsi="Cambria Math"/>
+              <w:lang w:val="es-CO"/>
+            </w:rPr>
+            <m:t>=h</m:t>
+          </m:r>
+        </m:oMath>
+      </m:oMathPara>
+    </w:p>
+    <w:p>
+      <w:pPr>
+        <w:pStyle w:val="Prrafodelista"/>
+        <w:spacing w:after="0"/>
+        <w:jc w:val="both"/>
+        <w:rPr>
+          <w:rFonts w:ascii="Dax-Regular" w:hAnsi="Dax-Regular"/>
+          <w:lang w:val="es-CO"/>
+        </w:rPr>
+      </w:pPr>
+    </w:p>
+    <w:p>
+      <w:pPr>
+        <w:pStyle w:val="Prrafodelista"/>
+        <w:spacing w:after="0"/>
+        <w:jc w:val="both"/>
+        <w:rPr>
+          <w:rFonts w:ascii="Dax-Regular" w:hAnsi="Dax-Regular"/>
+          <w:lang w:val="es-CO"/>
+        </w:rPr>
+      </w:pPr>
+      <w:r>
+        <w:rPr>
+          <w:rFonts w:ascii="Dax-Regular" w:hAnsi="Dax-Regular"/>
+          <w:lang w:val="es-CO"/>
+        </w:rPr>
+        <w:t>Con base en esta fórmula que indica la relación entre el número de elementos de un árbol y su altura, se obtuvieron los siguientes resultados al reemplazar el número de elementos del árbol (</w:t>
+      </w:r>
+      <m:oMath>
+        <m:r>
+          <w:rPr>
+            <w:rFonts w:ascii="Cambria Math" w:hAnsi="Cambria Math"/>
+            <w:lang w:val="es-CO"/>
+          </w:rPr>
+          <m:t>n=1177 elementos</m:t>
+        </m:r>
+      </m:oMath>
+      <w:r>
+        <w:rPr>
+          <w:rFonts w:ascii="Dax-Regular" w:hAnsi="Dax-Regular"/>
+          <w:lang w:val="es-CO"/>
+        </w:rPr>
+        <w:t>):</w:t>
+      </w:r>
+    </w:p>
+    <w:p>
+      <w:pPr>
+        <w:pStyle w:val="Prrafodelista"/>
+        <w:spacing w:after="0"/>
+        <w:jc w:val="both"/>
+        <w:rPr>
+          <w:rFonts w:ascii="Dax-Regular" w:hAnsi="Dax-Regular"/>
+          <w:lang w:val="es-CO"/>
+        </w:rPr>
+      </w:pPr>
+    </w:p>
+    <w:p>
+      <w:pPr>
+        <w:pStyle w:val="Prrafodelista"/>
+        <w:spacing w:after="0"/>
+        <w:jc w:val="both"/>
+        <w:rPr>
+          <w:rFonts w:ascii="Dax-Regular" w:hAnsi="Dax-Regular"/>
+          <w:lang w:val="es-CO"/>
+        </w:rPr>
+      </w:pPr>
+      <m:oMathPara>
+        <m:oMath>
+          <m:sSub>
+            <m:sSubPr>
+              <m:ctrlPr>
+                <w:rPr>
+                  <w:rFonts w:ascii="Cambria Math" w:hAnsi="Cambria Math"/>
+                  <w:i/>
+                  <w:lang w:val="es-CO"/>
+                </w:rPr>
+              </m:ctrlPr>
+            </m:sSubPr>
+            <m:e>
+              <m:r>
+                <w:rPr>
+                  <w:rFonts w:ascii="Cambria Math" w:hAnsi="Cambria Math"/>
+                  <w:lang w:val="es-CO"/>
+                </w:rPr>
+                <m:t>log</m:t>
+              </m:r>
+            </m:e>
+            <m:sub>
+              <m:r>
+                <w:rPr>
+                  <w:rFonts w:ascii="Cambria Math" w:hAnsi="Cambria Math"/>
+                  <w:lang w:val="es-CO"/>
+                </w:rPr>
+                <m:t>2</m:t>
+              </m:r>
+            </m:sub>
+          </m:sSub>
+          <m:d>
+            <m:dPr>
+              <m:ctrlPr>
+                <w:rPr>
+                  <w:rFonts w:ascii="Cambria Math" w:hAnsi="Cambria Math"/>
+                  <w:i/>
+                  <w:lang w:val="es-CO"/>
+                </w:rPr>
+              </m:ctrlPr>
+            </m:dPr>
+            <m:e>
+              <m:r>
+                <w:rPr>
+                  <w:rFonts w:ascii="Cambria Math" w:hAnsi="Cambria Math"/>
+                  <w:lang w:val="es-CO"/>
+                </w:rPr>
+                <m:t>1177</m:t>
+              </m:r>
+            </m:e>
+          </m:d>
+          <m:r>
+            <w:rPr>
+              <w:rFonts w:ascii="Cambria Math" w:hAnsi="Cambria Math"/>
+              <w:lang w:val="es-CO"/>
+            </w:rPr>
+            <m:t>=h</m:t>
+          </m:r>
+        </m:oMath>
+      </m:oMathPara>
+    </w:p>
+    <w:p>
+      <w:pPr>
+        <w:pStyle w:val="Prrafodelista"/>
+        <w:spacing w:after="0"/>
+        <w:jc w:val="both"/>
+        <w:rPr>
+          <w:rFonts w:ascii="Dax-Regular" w:hAnsi="Dax-Regular"/>
+          <w:lang w:val="es-CO"/>
+        </w:rPr>
+      </w:pPr>
+    </w:p>
+    <w:p>
+      <w:pPr>
+        <w:pStyle w:val="Prrafodelista"/>
+        <w:spacing w:after="0"/>
+        <w:jc w:val="both"/>
+        <w:rPr>
+          <w:rFonts w:ascii="Dax-Regular" w:hAnsi="Dax-Regular"/>
+          <w:lang w:val="es-CO"/>
+        </w:rPr>
+      </w:pPr>
+      <m:oMathPara>
+        <m:oMath>
+          <m:sSub>
+            <m:sSubPr>
+              <m:ctrlPr>
+                <w:rPr>
+                  <w:rFonts w:ascii="Cambria Math" w:hAnsi="Cambria Math"/>
+                  <w:i/>
+                  <w:lang w:val="es-CO"/>
+                </w:rPr>
+              </m:ctrlPr>
+            </m:sSubPr>
+            <m:e>
+              <m:r>
+                <w:rPr>
+                  <w:rFonts w:ascii="Cambria Math" w:hAnsi="Cambria Math"/>
+                  <w:lang w:val="es-CO"/>
+                </w:rPr>
+                <m:t>log</m:t>
+              </m:r>
+            </m:e>
+            <m:sub>
+              <m:r>
+                <w:rPr>
+                  <w:rFonts w:ascii="Cambria Math" w:hAnsi="Cambria Math"/>
+                  <w:lang w:val="es-CO"/>
+                </w:rPr>
+                <m:t>2</m:t>
+              </m:r>
+            </m:sub>
+          </m:sSub>
+          <m:d>
+            <m:dPr>
+              <m:ctrlPr>
+                <w:rPr>
+                  <w:rFonts w:ascii="Cambria Math" w:hAnsi="Cambria Math"/>
+                  <w:i/>
+                  <w:lang w:val="es-CO"/>
+                </w:rPr>
+              </m:ctrlPr>
+            </m:dPr>
+            <m:e>
+              <m:r>
+                <w:rPr>
+                  <w:rFonts w:ascii="Cambria Math" w:hAnsi="Cambria Math"/>
+                  <w:lang w:val="es-CO"/>
+                </w:rPr>
+                <m:t>1177</m:t>
+              </m:r>
+            </m:e>
+          </m:d>
+          <m:r>
+            <w:rPr>
+              <w:rFonts w:ascii="Cambria Math" w:hAnsi="Cambria Math"/>
+              <w:lang w:val="es-CO"/>
+            </w:rPr>
+            <m:t>=</m:t>
+          </m:r>
+          <m:r>
+            <w:rPr>
+              <w:rFonts w:ascii="Cambria Math" w:hAnsi="Cambria Math"/>
+              <w:lang w:val="es-CO"/>
+            </w:rPr>
+            <m:t>10,2009</m:t>
+          </m:r>
+        </m:oMath>
+      </m:oMathPara>
+    </w:p>
+    <w:p>
+      <w:pPr>
+        <w:spacing w:after="0"/>
+        <w:jc w:val="both"/>
+        <w:rPr>
+          <w:rFonts w:ascii="Dax-Regular" w:hAnsi="Dax-Regular"/>
+          <w:lang w:val="es-CO"/>
+        </w:rPr>
+      </w:pPr>
+    </w:p>
+    <w:p>
+      <w:pPr>
+        <w:pStyle w:val="Prrafodelista"/>
+        <w:spacing w:after="0"/>
+        <w:jc w:val="both"/>
+        <w:rPr>
+          <w:rFonts w:ascii="Dax-Regular" w:hAnsi="Dax-Regular"/>
+          <w:lang w:val="es-CO"/>
+        </w:rPr>
+      </w:pPr>
+      <w:r>
+        <w:rPr>
+          <w:rFonts w:ascii="Dax-Regular" w:hAnsi="Dax-Regular"/>
+          <w:lang w:val="es-CO"/>
+        </w:rPr>
+        <w:t xml:space="preserve">Teniendo en cuenta que la altura que se indica al cargar los datos es de </w:t>
+      </w:r>
+      <m:oMath>
+        <m:r>
+          <w:rPr>
+            <w:rFonts w:ascii="Cambria Math" w:hAnsi="Cambria Math"/>
+            <w:lang w:val="es-CO"/>
+          </w:rPr>
+          <m:t>h=29</m:t>
+        </m:r>
+      </m:oMath>
+      <w:r>
+        <w:rPr>
+          <w:rFonts w:ascii="Dax-Regular" w:hAnsi="Dax-Regular"/>
+          <w:lang w:val="es-CO"/>
+        </w:rPr>
+        <w:t xml:space="preserve"> y no de </w:t>
+      </w:r>
+      <m:oMath>
+        <m:r>
+          <w:rPr>
+            <w:rFonts w:ascii="Cambria Math" w:hAnsi="Cambria Math"/>
+            <w:lang w:val="es-CO"/>
+          </w:rPr>
+          <m:t>h=</m:t>
+        </m:r>
+        <m:r>
+          <w:rPr>
+            <w:rFonts w:ascii="Cambria Math" w:hAnsi="Cambria Math"/>
+            <w:lang w:val="es-CO"/>
+          </w:rPr>
+          <m:t>10</m:t>
+        </m:r>
+      </m:oMath>
+      <w:r>
+        <w:rPr>
+          <w:rFonts w:ascii="Dax-Regular" w:hAnsi="Dax-Regular"/>
+          <w:lang w:val="es-CO"/>
+        </w:rPr>
+        <w:t xml:space="preserve">, se puede concluir que este árbol no se encuentra completamente balanceado. </w:t>
+      </w:r>
+    </w:p>
+    <w:p>
+      <w:pPr>
+        <w:pStyle w:val="Prrafodelista"/>
+        <w:spacing w:after="0"/>
+        <w:jc w:val="both"/>
+        <w:rPr>
+          <w:rFonts w:ascii="Dax-Regular" w:hAnsi="Dax-Regular"/>
+          <w:lang w:val="es-CO"/>
+        </w:rPr>
+      </w:pPr>
+    </w:p>
+    <w:p>
+      <w:pPr>
+        <w:pStyle w:val="Prrafodelista"/>
         <w:numPr>
           <w:ilvl w:val="0"/>
           <w:numId w:val="12"/>
@@ -159,7 +567,7 @@
     </w:p>
     <w:p>
       <w:pPr>
-        <w:pStyle w:val="ListParagraph"/>
+        <w:pStyle w:val="Prrafodelista"/>
         <w:rPr>
           <w:rFonts w:ascii="Dax-Regular" w:hAnsi="Dax-Regular"/>
           <w:lang w:val="es-CO"/>
@@ -168,16 +576,60 @@
     </w:p>
     <w:p>
       <w:pPr>
-        <w:pStyle w:val="ListParagraph"/>
-        <w:rPr>
-          <w:rFonts w:ascii="Dax-Regular" w:hAnsi="Dax-Regular"/>
-          <w:lang w:val="es-CO"/>
-        </w:rPr>
-      </w:pPr>
+        <w:pStyle w:val="Prrafodelista"/>
+        <w:rPr>
+          <w:rFonts w:ascii="Dax-Regular" w:hAnsi="Dax-Regular"/>
+          <w:lang w:val="es-CO"/>
+        </w:rPr>
+      </w:pPr>
+      <w:r>
+        <w:rPr>
+          <w:rFonts w:ascii="Dax-Regular" w:hAnsi="Dax-Regular"/>
+          <w:lang w:val="es-CO"/>
+        </w:rPr>
+        <w:t>El tiempo en tablas de hash es mayor, ya que se tiene que recorrer toda la tabla para saber que crímenes se encuentra</w:t>
+      </w:r>
+      <w:r>
+        <w:rPr>
+          <w:rFonts w:ascii="Dax-Regular" w:hAnsi="Dax-Regular"/>
+          <w:lang w:val="es-CO"/>
+        </w:rPr>
+        <w:t>n</w:t>
+      </w:r>
+      <w:r>
+        <w:rPr>
+          <w:rFonts w:ascii="Dax-Regular" w:hAnsi="Dax-Regular"/>
+          <w:lang w:val="es-CO"/>
+        </w:rPr>
+        <w:t xml:space="preserve"> en ese rango de fechas. Por el contrario, </w:t>
+      </w:r>
+      <w:r>
+        <w:rPr>
+          <w:rFonts w:ascii="Dax-Regular" w:hAnsi="Dax-Regular"/>
+          <w:lang w:val="es-CO"/>
+        </w:rPr>
+        <w:t>un BST guarda los datos en orden, por lo que</w:t>
+      </w:r>
+      <w:r>
+        <w:rPr>
+          <w:rFonts w:ascii="Dax-Regular" w:hAnsi="Dax-Regular"/>
+          <w:lang w:val="es-CO"/>
+        </w:rPr>
+        <w:t xml:space="preserve"> solo se tiene que recorrer una parte de este. </w:t>
+      </w:r>
     </w:p>
     <w:p>
       <w:pPr>
-        <w:pStyle w:val="ListParagraph"/>
+        <w:pStyle w:val="Prrafodelista"/>
+        <w:rPr>
+          <w:rFonts w:ascii="Dax-Regular" w:hAnsi="Dax-Regular"/>
+          <w:lang w:val="es-CO"/>
+        </w:rPr>
+      </w:pPr>
+    </w:p>
+    <w:p>
+      <w:pPr>
+        <w:pStyle w:val="Prrafodelista"/>
         <w:numPr>
           <w:ilvl w:val="0"/>
           <w:numId w:val="12"/>
@@ -199,7 +651,7 @@
     </w:p>
     <w:p>
       <w:pPr>
-        <w:pStyle w:val="ListParagraph"/>
+        <w:pStyle w:val="Prrafodelista"/>
         <w:rPr>
           <w:rFonts w:ascii="Dax-Regular" w:hAnsi="Dax-Regular"/>
           <w:lang w:val="es-CO"/>
@@ -208,7 +660,7 @@
     </w:p>
     <w:p>
       <w:pPr>
-        <w:pStyle w:val="ListParagraph"/>
+        <w:pStyle w:val="Prrafodelista"/>
         <w:spacing w:after="0"/>
         <w:jc w:val="both"/>
         <w:rPr>
@@ -216,6 +668,36 @@
           <w:lang w:val="es-CO"/>
         </w:rPr>
       </w:pPr>
+      <w:r>
+        <w:rPr>
+          <w:rFonts w:ascii="Dax-Regular" w:hAnsi="Dax-Regular"/>
+          <w:lang w:val="es-CO"/>
+        </w:rPr>
+        <w:t xml:space="preserve">La operación del TAD que se utiliza para retornar una lista con todos los crímenes cometidos en un rango de fechas específico es </w:t>
+      </w:r>
+      <w:proofErr w:type="spellStart"/>
+      <w:r>
+        <w:rPr>
+          <w:rFonts w:ascii="Dax-Regular" w:hAnsi="Dax-Regular"/>
+          <w:lang w:val="es-CO"/>
+        </w:rPr>
+        <w:t>values</w:t>
+      </w:r>
+      <w:proofErr w:type="spellEnd"/>
+      <w:r>
+        <w:rPr>
+          <w:rFonts w:ascii="Dax-Regular" w:hAnsi="Dax-Regular"/>
+          <w:lang w:val="es-CO"/>
+        </w:rPr>
+        <w:t xml:space="preserve">(). Esta operación recibe como parámetros el árbol con los datos, </w:t>
+      </w:r>
+      <w:r>
+        <w:rPr>
+          <w:rFonts w:ascii="Dax-Regular" w:hAnsi="Dax-Regular"/>
+          <w:lang w:val="es-CO"/>
+        </w:rPr>
+        <w:t xml:space="preserve">un límite inferior (que sería la primera fecha) y un límite superior (que sería la fecha más reciente). Adicionalmente, esta función retorna todas las llaves que se encuentran dentro de este rango de fechas. </w:t>
+      </w:r>
     </w:p>
     <w:sectPr>
       <w:pgSz w:w="12240" w:h="15840"/>
@@ -1865,11 +2347,11 @@
       <w:noProof/>
     </w:rPr>
   </w:style>
-  <w:style w:type="paragraph" w:styleId="Heading1">
+  <w:style w:type="paragraph" w:styleId="Ttulo1">
     <w:name w:val="heading 1"/>
     <w:basedOn w:val="Normal"/>
     <w:next w:val="Normal"/>
-    <w:link w:val="Heading1Char"/>
+    <w:link w:val="Ttulo1Car"/>
     <w:uiPriority w:val="9"/>
     <w:qFormat/>
     <w:rsid w:val="003C0715"/>
@@ -1886,11 +2368,11 @@
       <w:szCs w:val="32"/>
     </w:rPr>
   </w:style>
-  <w:style w:type="paragraph" w:styleId="Heading2">
+  <w:style w:type="paragraph" w:styleId="Ttulo2">
     <w:name w:val="heading 2"/>
     <w:basedOn w:val="Normal"/>
     <w:next w:val="Normal"/>
-    <w:link w:val="Heading2Char"/>
+    <w:link w:val="Ttulo2Car"/>
     <w:uiPriority w:val="9"/>
     <w:unhideWhenUsed/>
     <w:qFormat/>
@@ -1908,13 +2390,13 @@
       <w:szCs w:val="26"/>
     </w:rPr>
   </w:style>
-  <w:style w:type="character" w:default="1" w:styleId="DefaultParagraphFont">
+  <w:style w:type="character" w:default="1" w:styleId="Fuentedeprrafopredeter">
     <w:name w:val="Default Paragraph Font"/>
     <w:uiPriority w:val="1"/>
     <w:semiHidden/>
     <w:unhideWhenUsed/>
   </w:style>
-  <w:style w:type="table" w:default="1" w:styleId="TableNormal">
+  <w:style w:type="table" w:default="1" w:styleId="Tablanormal">
     <w:name w:val="Normal Table"/>
     <w:uiPriority w:val="99"/>
     <w:semiHidden/>
@@ -1929,17 +2411,17 @@
       </w:tblCellMar>
     </w:tblPr>
   </w:style>
-  <w:style w:type="numbering" w:default="1" w:styleId="NoList">
+  <w:style w:type="numbering" w:default="1" w:styleId="Sinlista">
     <w:name w:val="No List"/>
     <w:uiPriority w:val="99"/>
     <w:semiHidden/>
     <w:unhideWhenUsed/>
   </w:style>
-  <w:style w:type="paragraph" w:styleId="Title">
+  <w:style w:type="paragraph" w:styleId="Ttulo">
     <w:name w:val="Title"/>
     <w:basedOn w:val="Normal"/>
     <w:next w:val="Normal"/>
-    <w:link w:val="TitleChar"/>
+    <w:link w:val="TtuloCar"/>
     <w:uiPriority w:val="10"/>
     <w:qFormat/>
     <w:rsid w:val="00BA3B38"/>
@@ -1955,10 +2437,10 @@
       <w:szCs w:val="56"/>
     </w:rPr>
   </w:style>
-  <w:style w:type="character" w:customStyle="1" w:styleId="TitleChar">
-    <w:name w:val="Title Char"/>
-    <w:basedOn w:val="DefaultParagraphFont"/>
-    <w:link w:val="Title"/>
+  <w:style w:type="character" w:customStyle="1" w:styleId="TtuloCar">
+    <w:name w:val="Título Car"/>
+    <w:basedOn w:val="Fuentedeprrafopredeter"/>
+    <w:link w:val="Ttulo"/>
     <w:uiPriority w:val="10"/>
     <w:rsid w:val="00BA3B38"/>
     <w:rPr>
@@ -1970,7 +2452,7 @@
       <w:szCs w:val="56"/>
     </w:rPr>
   </w:style>
-  <w:style w:type="paragraph" w:styleId="ListParagraph">
+  <w:style w:type="paragraph" w:styleId="Prrafodelista">
     <w:name w:val="List Paragraph"/>
     <w:basedOn w:val="Normal"/>
     <w:uiPriority w:val="34"/>
@@ -1984,9 +2466,9 @@
       <w:noProof w:val="0"/>
     </w:rPr>
   </w:style>
-  <w:style w:type="character" w:styleId="CommentReference">
+  <w:style w:type="character" w:styleId="Refdecomentario">
     <w:name w:val="annotation reference"/>
-    <w:basedOn w:val="DefaultParagraphFont"/>
+    <w:basedOn w:val="Fuentedeprrafopredeter"/>
     <w:uiPriority w:val="99"/>
     <w:semiHidden/>
     <w:unhideWhenUsed/>
@@ -1996,10 +2478,10 @@
       <w:szCs w:val="16"/>
     </w:rPr>
   </w:style>
-  <w:style w:type="paragraph" w:styleId="CommentText">
+  <w:style w:type="paragraph" w:styleId="Textocomentario">
     <w:name w:val="annotation text"/>
     <w:basedOn w:val="Normal"/>
-    <w:link w:val="CommentTextChar"/>
+    <w:link w:val="TextocomentarioCar"/>
     <w:uiPriority w:val="99"/>
     <w:semiHidden/>
     <w:unhideWhenUsed/>
@@ -2013,10 +2495,10 @@
       <w:szCs w:val="20"/>
     </w:rPr>
   </w:style>
-  <w:style w:type="character" w:customStyle="1" w:styleId="CommentTextChar">
-    <w:name w:val="Comment Text Char"/>
-    <w:basedOn w:val="DefaultParagraphFont"/>
-    <w:link w:val="CommentText"/>
+  <w:style w:type="character" w:customStyle="1" w:styleId="TextocomentarioCar">
+    <w:name w:val="Texto comentario Car"/>
+    <w:basedOn w:val="Fuentedeprrafopredeter"/>
+    <w:link w:val="Textocomentario"/>
     <w:uiPriority w:val="99"/>
     <w:semiHidden/>
     <w:rsid w:val="00A442AC"/>
@@ -2025,7 +2507,7 @@
       <w:szCs w:val="20"/>
     </w:rPr>
   </w:style>
-  <w:style w:type="paragraph" w:styleId="Caption">
+  <w:style w:type="paragraph" w:styleId="Descripcin">
     <w:name w:val="caption"/>
     <w:basedOn w:val="Normal"/>
     <w:next w:val="Normal"/>
@@ -2045,9 +2527,9 @@
       <w:szCs w:val="18"/>
     </w:rPr>
   </w:style>
-  <w:style w:type="table" w:styleId="GridTable2">
+  <w:style w:type="table" w:styleId="Tabladecuadrcula2">
     <w:name w:val="Grid Table 2"/>
-    <w:basedOn w:val="TableNormal"/>
+    <w:basedOn w:val="Tablanormal"/>
     <w:uiPriority w:val="47"/>
     <w:rsid w:val="00076EA8"/>
     <w:pPr>
@@ -2120,10 +2602,10 @@
       </w:tcPr>
     </w:tblStylePr>
   </w:style>
-  <w:style w:type="character" w:customStyle="1" w:styleId="Heading1Char">
-    <w:name w:val="Heading 1 Char"/>
-    <w:basedOn w:val="DefaultParagraphFont"/>
-    <w:link w:val="Heading1"/>
+  <w:style w:type="character" w:customStyle="1" w:styleId="Ttulo1Car">
+    <w:name w:val="Título 1 Car"/>
+    <w:basedOn w:val="Fuentedeprrafopredeter"/>
+    <w:link w:val="Ttulo1"/>
     <w:uiPriority w:val="9"/>
     <w:rsid w:val="003C0715"/>
     <w:rPr>
@@ -2134,10 +2616,10 @@
       <w:szCs w:val="32"/>
     </w:rPr>
   </w:style>
-  <w:style w:type="character" w:customStyle="1" w:styleId="Heading2Char">
-    <w:name w:val="Heading 2 Char"/>
-    <w:basedOn w:val="DefaultParagraphFont"/>
-    <w:link w:val="Heading2"/>
+  <w:style w:type="character" w:customStyle="1" w:styleId="Ttulo2Car">
+    <w:name w:val="Título 2 Car"/>
+    <w:basedOn w:val="Fuentedeprrafopredeter"/>
+    <w:link w:val="Ttulo2"/>
     <w:uiPriority w:val="9"/>
     <w:rsid w:val="003C0715"/>
     <w:rPr>
@@ -2146,6 +2628,16 @@
       <w:color w:val="2F5496" w:themeColor="accent1" w:themeShade="BF"/>
       <w:sz w:val="26"/>
       <w:szCs w:val="26"/>
+    </w:rPr>
+  </w:style>
+  <w:style w:type="character" w:styleId="Textodelmarcadordeposicin">
+    <w:name w:val="Placeholder Text"/>
+    <w:basedOn w:val="Fuentedeprrafopredeter"/>
+    <w:uiPriority w:val="99"/>
+    <w:semiHidden/>
+    <w:rsid w:val="00FE347A"/>
+    <w:rPr>
+      <w:color w:val="808080"/>
     </w:rPr>
   </w:style>
 </w:styles>
@@ -2447,9 +2939,12 @@
 </file>
 
 <file path=customXml/item1.xml><?xml version="1.0" encoding="utf-8"?>
-<p:properties xmlns:p="http://schemas.microsoft.com/office/2006/metadata/properties" xmlns:xsi="http://www.w3.org/2001/XMLSchema-instance" xmlns:pc="http://schemas.microsoft.com/office/infopath/2007/PartnerControls">
-  <documentManagement/>
-</p:properties>
+<?mso-contentType ?>
+<FormTemplates xmlns="http://schemas.microsoft.com/sharepoint/v3/contenttype/forms">
+  <Display>DocumentLibraryForm</Display>
+  <Edit>DocumentLibraryForm</Edit>
+  <New>DocumentLibraryForm</New>
+</FormTemplates>
 </file>
 
 <file path=customXml/item2.xml><?xml version="1.0" encoding="utf-8"?>
@@ -2664,31 +3159,43 @@
 </file>
 
 <file path=customXml/item3.xml><?xml version="1.0" encoding="utf-8"?>
-<?mso-contentType ?>
-<FormTemplates xmlns="http://schemas.microsoft.com/sharepoint/v3/contenttype/forms">
-  <Display>DocumentLibraryForm</Display>
-  <Edit>DocumentLibraryForm</Edit>
-  <New>DocumentLibraryForm</New>
-</FormTemplates>
+<p:properties xmlns:p="http://schemas.microsoft.com/office/2006/metadata/properties" xmlns:xsi="http://www.w3.org/2001/XMLSchema-instance" xmlns:pc="http://schemas.microsoft.com/office/infopath/2007/PartnerControls">
+  <documentManagement/>
+</p:properties>
 </file>
 
 <file path=customXml/itemProps1.xml><?xml version="1.0" encoding="utf-8"?>
+<ds:datastoreItem xmlns:ds="http://schemas.openxmlformats.org/officeDocument/2006/customXml" ds:itemID="{1F59EA8B-1FA8-40D2-A8B0-61B9CE1E4579}">
+  <ds:schemaRefs>
+    <ds:schemaRef ds:uri="http://schemas.microsoft.com/sharepoint/v3/contenttype/forms"/>
+  </ds:schemaRefs>
+</ds:datastoreItem>
+</file>
+
+<file path=customXml/itemProps2.xml><?xml version="1.0" encoding="utf-8"?>
+<ds:datastoreItem xmlns:ds="http://schemas.openxmlformats.org/officeDocument/2006/customXml" ds:itemID="{6A402F4C-F49F-4E29-8D88-E716A8E26B87}">
+  <ds:schemaRefs>
+    <ds:schemaRef ds:uri="http://schemas.microsoft.com/office/2006/metadata/contentType"/>
+    <ds:schemaRef ds:uri="http://schemas.microsoft.com/office/2006/metadata/properties/metaAttributes"/>
+    <ds:schemaRef ds:uri="http://www.w3.org/2001/XMLSchema"/>
+    <ds:schemaRef ds:uri="http://schemas.microsoft.com/office/2006/metadata/properties"/>
+    <ds:schemaRef ds:uri="164883f8-7691-4ecf-b54a-664c0d0edefe"/>
+    <ds:schemaRef ds:uri="85e30bcc-d76c-4413-8e4d-2dce22fb0743"/>
+    <ds:schemaRef ds:uri="http://schemas.microsoft.com/office/2006/documentManagement/types"/>
+    <ds:schemaRef ds:uri="http://schemas.microsoft.com/office/infopath/2007/PartnerControls"/>
+    <ds:schemaRef ds:uri="http://schemas.openxmlformats.org/package/2006/metadata/core-properties"/>
+    <ds:schemaRef ds:uri="http://purl.org/dc/elements/1.1/"/>
+    <ds:schemaRef ds:uri="http://purl.org/dc/terms/"/>
+    <ds:schemaRef ds:uri="http://schemas.microsoft.com/internal/obd"/>
+  </ds:schemaRefs>
+</ds:datastoreItem>
+</file>
+
+<file path=customXml/itemProps3.xml><?xml version="1.0" encoding="utf-8"?>
 <ds:datastoreItem xmlns:ds="http://schemas.openxmlformats.org/officeDocument/2006/customXml" ds:itemID="{8542EACB-7939-45C8-99C3-B6897CA7A7EF}">
   <ds:schemaRefs>
     <ds:schemaRef ds:uri="http://schemas.microsoft.com/office/2006/metadata/properties"/>
     <ds:schemaRef ds:uri="http://schemas.microsoft.com/office/infopath/2007/PartnerControls"/>
   </ds:schemaRefs>
 </ds:datastoreItem>
-</file>
-
-<file path=customXml/itemProps2.xml><?xml version="1.0" encoding="utf-8"?>
-<ds:datastoreItem xmlns:ds="http://schemas.openxmlformats.org/officeDocument/2006/customXml" ds:itemID="{6A402F4C-F49F-4E29-8D88-E716A8E26B87}"/>
-</file>
-
-<file path=customXml/itemProps3.xml><?xml version="1.0" encoding="utf-8"?>
-<ds:datastoreItem xmlns:ds="http://schemas.openxmlformats.org/officeDocument/2006/customXml" ds:itemID="{1F59EA8B-1FA8-40D2-A8B0-61B9CE1E4579}">
-  <ds:schemaRefs>
-    <ds:schemaRef ds:uri="http://schemas.microsoft.com/sharepoint/v3/contenttype/forms"/>
-  </ds:schemaRefs>
-</ds:datastoreItem>
 </file>
</xml_diff>